<commit_message>
Image thing almost done
</commit_message>
<xml_diff>
--- a/app/resources/blogs/uploads/Blog 2 - AI for business.docx
+++ b/app/resources/blogs/uploads/Blog 2 - AI for business.docx
@@ -803,7 +803,23 @@
           <w:rFonts w:ascii="Arial" w:eastAsia="Arial" w:hAnsi="Arial" w:cs="Arial"/>
           <w:color w:val="000000" w:themeColor="text1"/>
         </w:rPr>
-        <w:t xml:space="preserve">It’s the CFO's favourite line item, the CTO's new best friend, and every department head’s hidden productivity hack. Still on the fence about what being "AI-ready" actually means? Let’s clarify that. </w:t>
+        <w:t xml:space="preserve">It’s the CFO's favourite line item, the CTO's new best friend, and every department head’s hidden productivity hack. Still on the fence about what being "AI-ready" </w:t>
+      </w:r>
+      <w:proofErr w:type="gramStart"/>
+      <w:r>
+        <w:rPr>
+          <w:rFonts w:ascii="Arial" w:eastAsia="Arial" w:hAnsi="Arial" w:cs="Arial"/>
+          <w:color w:val="000000" w:themeColor="text1"/>
+        </w:rPr>
+        <w:t>actually means</w:t>
+      </w:r>
+      <w:proofErr w:type="gramEnd"/>
+      <w:r>
+        <w:rPr>
+          <w:rFonts w:ascii="Arial" w:eastAsia="Arial" w:hAnsi="Arial" w:cs="Arial"/>
+          <w:color w:val="000000" w:themeColor="text1"/>
+        </w:rPr>
+        <w:t xml:space="preserve">? Let’s clarify that. </w:t>
       </w:r>
     </w:p>
     <w:p>
@@ -1349,6 +1365,7 @@
         <w:t xml:space="preserve">What AI-ready businesses will </w:t>
       </w:r>
       <w:bookmarkStart w:id="4" w:name="_Int_jJ7Z9Quf"/>
+      <w:proofErr w:type="gramStart"/>
       <w:r>
         <w:rPr>
           <w:rFonts w:ascii="Arial" w:eastAsia="Arial" w:hAnsi="Arial" w:cs="Arial"/>
@@ -1374,6 +1391,7 @@
         <w:t>do</w:t>
       </w:r>
       <w:bookmarkEnd w:id="4"/>
+      <w:proofErr w:type="gramEnd"/>
       <w:r>
         <w:rPr>
           <w:rFonts w:ascii="Arial" w:eastAsia="Arial" w:hAnsi="Arial" w:cs="Arial"/>
@@ -2090,11 +2108,27 @@
         </w:rPr>
         <w:t>. It’s built to guide businesses through this.</w:t>
       </w:r>
-    </w:p>
-    <w:p>
-      <w:pPr>
-        <w:pStyle w:val="Heading2"/>
-        <w:spacing w:before="360" w:after="120"/>
+      <w:bookmarkStart w:id="9" w:name="_Toc1991923776"/>
+    </w:p>
+    <w:p>
+      <w:pPr>
+        <w:spacing w:before="240" w:after="240"/>
+        <w:rPr>
+          <w:rFonts w:ascii="Arial" w:eastAsia="Arial" w:hAnsi="Arial" w:cs="Arial"/>
+          <w:color w:val="000000" w:themeColor="text1"/>
+        </w:rPr>
+      </w:pPr>
+      <w:r>
+        <w:rPr>
+          <w:rFonts w:ascii="Arial" w:eastAsia="Arial" w:hAnsi="Arial" w:cs="Arial"/>
+          <w:color w:val="000000" w:themeColor="text1"/>
+        </w:rPr>
+        <w:t>https://blogimagesynoptix.blob.core.windows.net/images/all%20lives%20end.jpg</w:t>
+      </w:r>
+    </w:p>
+    <w:p>
+      <w:pPr>
+        <w:spacing w:before="240" w:after="240"/>
         <w:rPr>
           <w:rFonts w:ascii="Arial" w:eastAsia="Arial" w:hAnsi="Arial" w:cs="Arial"/>
           <w:b/>
@@ -2104,7 +2138,6 @@
           <w:szCs w:val="28"/>
         </w:rPr>
       </w:pPr>
-      <w:bookmarkStart w:id="9" w:name="_Toc1991923776"/>
       <w:r>
         <w:rPr>
           <w:rFonts w:ascii="Arial" w:eastAsia="Arial" w:hAnsi="Arial" w:cs="Arial"/>
@@ -2114,7 +2147,7 @@
           <w:sz w:val="28"/>
           <w:szCs w:val="28"/>
         </w:rPr>
-        <w:t>AI business trends 2025</w:t>
+        <w:t>business trends 2025</w:t>
       </w:r>
       <w:bookmarkEnd w:id="9"/>
     </w:p>
@@ -2196,6 +2229,10 @@
     <w:p>
       <w:pPr>
         <w:spacing w:before="240" w:after="240"/>
+        <w:rPr>
+          <w:rFonts w:ascii="Arial" w:eastAsia="Arial" w:hAnsi="Arial" w:cs="Arial"/>
+          <w:color w:val="000000" w:themeColor="text1"/>
+        </w:rPr>
       </w:pPr>
       <w:r>
         <w:rPr>
@@ -2519,7 +2556,31 @@
           <w:sz w:val="26"/>
           <w:szCs w:val="26"/>
         </w:rPr>
-        <w:t>Will AI actually help us reduce costs?</w:t>
+        <w:t xml:space="preserve">Will AI </w:t>
+      </w:r>
+      <w:proofErr w:type="gramStart"/>
+      <w:r>
+        <w:rPr>
+          <w:rFonts w:ascii="Arial" w:eastAsia="Arial" w:hAnsi="Arial" w:cs="Arial"/>
+          <w:b/>
+          <w:bCs/>
+          <w:color w:val="000000" w:themeColor="text1"/>
+          <w:sz w:val="26"/>
+          <w:szCs w:val="26"/>
+        </w:rPr>
+        <w:t>actually help</w:t>
+      </w:r>
+      <w:proofErr w:type="gramEnd"/>
+      <w:r>
+        <w:rPr>
+          <w:rFonts w:ascii="Arial" w:eastAsia="Arial" w:hAnsi="Arial" w:cs="Arial"/>
+          <w:b/>
+          <w:bCs/>
+          <w:color w:val="000000" w:themeColor="text1"/>
+          <w:sz w:val="26"/>
+          <w:szCs w:val="26"/>
+        </w:rPr>
+        <w:t xml:space="preserve"> us reduce costs?</w:t>
       </w:r>
       <w:bookmarkEnd w:id="14"/>
     </w:p>
@@ -4187,6 +4248,30 @@
       <w:ind w:left="440"/>
     </w:pPr>
   </w:style>
+  <w:style w:type="character" w:styleId="UnresolvedMention">
+    <w:name w:val="Unresolved Mention"/>
+    <w:basedOn w:val="DefaultParagraphFont"/>
+    <w:uiPriority w:val="99"/>
+    <w:semiHidden/>
+    <w:unhideWhenUsed/>
+    <w:rsid w:val="007A2BDE"/>
+    <w:rPr>
+      <w:color w:val="605E5C"/>
+      <w:shd w:val="clear" w:color="auto" w:fill="E1DFDD"/>
+    </w:rPr>
+  </w:style>
+  <w:style w:type="character" w:styleId="FollowedHyperlink">
+    <w:name w:val="FollowedHyperlink"/>
+    <w:basedOn w:val="DefaultParagraphFont"/>
+    <w:uiPriority w:val="99"/>
+    <w:semiHidden/>
+    <w:unhideWhenUsed/>
+    <w:rsid w:val="007A2BDE"/>
+    <w:rPr>
+      <w:color w:val="96607D" w:themeColor="followedHyperlink"/>
+      <w:u w:val="single"/>
+    </w:rPr>
+  </w:style>
 </w:styles>
 </file>
 

</xml_diff>